<commit_message>
Adding Week - 5 journal
</commit_message>
<xml_diff>
--- a/week5_Tanmay_journal.docx
+++ b/week5_Tanmay_journal.docx
@@ -2,6 +2,130 @@
 <file path=word/document.xml><?xml version="1.0" encoding="utf-8"?>
 <w:document xmlns:ve="http://schemas.openxmlformats.org/markup-compatibility/2006" xmlns:o="urn:schemas-microsoft-com:office:office" xmlns:r="http://schemas.openxmlformats.org/officeDocument/2006/relationships" xmlns:m="http://schemas.openxmlformats.org/officeDocument/2006/math" xmlns:v="urn:schemas-microsoft-com:vml" xmlns:wp="http://schemas.openxmlformats.org/drawingml/2006/wordprocessingDrawing" xmlns:w10="urn:schemas-microsoft-com:office:word" xmlns:w="http://schemas.openxmlformats.org/wordprocessingml/2006/main" xmlns:wne="http://schemas.microsoft.com/office/word/2006/wordml">
   <w:body>
+    <w:p>
+      <w:pPr>
+        <w:pStyle w:val="normal0"/>
+        <w:jc w:val="both"/>
+      </w:pPr>
+      <w:r>
+        <w:rPr>
+          <w:b/>
+          <w:sz w:val="38"/>
+          <w:szCs w:val="38"/>
+        </w:rPr>
+        <w:t xml:space="preserve">                     </w:t>
+      </w:r>
+      <w:r>
+        <w:rPr>
+          <w:b/>
+          <w:sz w:val="44"/>
+          <w:szCs w:val="44"/>
+        </w:rPr>
+        <w:t>Team Project  - Journal</w:t>
+      </w:r>
+    </w:p>
+    <w:p>
+      <w:pPr>
+        <w:pStyle w:val="normal0"/>
+        <w:jc w:val="both"/>
+      </w:pPr>
+      <w:r>
+        <w:rPr>
+          <w:b/>
+          <w:sz w:val="44"/>
+          <w:szCs w:val="44"/>
+        </w:rPr>
+        <w:tab/>
+      </w:r>
+      <w:r>
+        <w:rPr>
+          <w:b/>
+          <w:sz w:val="44"/>
+          <w:szCs w:val="44"/>
+        </w:rPr>
+        <w:tab/>
+      </w:r>
+      <w:r>
+        <w:rPr>
+          <w:b/>
+          <w:sz w:val="44"/>
+          <w:szCs w:val="44"/>
+        </w:rPr>
+        <w:tab/>
+      </w:r>
+      <w:r>
+        <w:rPr>
+          <w:b/>
+          <w:sz w:val="38"/>
+          <w:szCs w:val="38"/>
+        </w:rPr>
+        <w:tab/>
+      </w:r>
+    </w:p>
+    <w:p>
+      <w:pPr>
+        <w:pStyle w:val="normal0"/>
+        <w:jc w:val="both"/>
+        <w:rPr>
+          <w:b/>
+          <w:sz w:val="38"/>
+          <w:szCs w:val="38"/>
+          <w:u w:val="single"/>
+        </w:rPr>
+      </w:pPr>
+      <w:r>
+        <w:rPr>
+          <w:b/>
+          <w:sz w:val="38"/>
+          <w:szCs w:val="38"/>
+        </w:rPr>
+        <w:tab/>
+      </w:r>
+      <w:r>
+        <w:rPr>
+          <w:b/>
+          <w:sz w:val="38"/>
+          <w:szCs w:val="38"/>
+        </w:rPr>
+        <w:tab/>
+      </w:r>
+      <w:r>
+        <w:rPr>
+          <w:b/>
+          <w:sz w:val="38"/>
+          <w:szCs w:val="38"/>
+        </w:rPr>
+        <w:tab/>
+        <w:t xml:space="preserve">             </w:t>
+      </w:r>
+      <w:r>
+        <w:rPr>
+          <w:b/>
+          <w:sz w:val="38"/>
+          <w:szCs w:val="38"/>
+          <w:u w:val="single"/>
+        </w:rPr>
+        <w:t>Simplicity</w:t>
+      </w:r>
+    </w:p>
+    <w:p>
+      <w:pPr>
+        <w:pStyle w:val="normal0"/>
+        <w:jc w:val="both"/>
+        <w:rPr>
+          <w:b/>
+          <w:sz w:val="38"/>
+          <w:szCs w:val="38"/>
+          <w:u w:val="single"/>
+        </w:rPr>
+      </w:pPr>
+    </w:p>
+    <w:p>
+      <w:pPr>
+        <w:pStyle w:val="normal0"/>
+        <w:jc w:val="both"/>
+      </w:pPr>
+    </w:p>
     <w:p>
       <w:r>
         <w:t>As we are now focusing on Scrum, in this week’s meeting we have split the work into simple product backlogs, and each backlogs into simple tasks. We are now starting to work on developing multiplayer logic</w:t>
@@ -209,6 +333,17 @@
     <w:semiHidden/>
     <w:unhideWhenUsed/>
   </w:style>
+  <w:style w:type="paragraph" w:customStyle="1" w:styleId="normal0">
+    <w:name w:val="normal"/>
+    <w:rsid w:val="00895E7C"/>
+    <w:pPr>
+      <w:spacing w:after="0" w:line="276" w:lineRule="auto"/>
+    </w:pPr>
+    <w:rPr>
+      <w:rFonts w:ascii="Arial" w:eastAsia="Arial" w:hAnsi="Arial" w:cs="Arial"/>
+      <w:color w:val="000000"/>
+    </w:rPr>
+  </w:style>
 </w:styles>
 </file>
 
@@ -467,7 +602,7 @@
   <a:extraClrSchemeLst/>
   <a:extLst>
     <a:ext uri="{05A4C25C-085E-4340-85A3-A5531E510DB2}">
-      <thm15:themeFamily xmlns:thm15="http://schemas.microsoft.com/office/thememl/2012/main" xmlns="" name="Office Theme" id="{62F939B6-93AF-4DB8-9C6B-D6C7DFDC589F}" vid="{4A3C46E8-61CC-4603-A589-7422A47A8E4A}"/>
+      <thm15:themeFamily xmlns="" xmlns:thm15="http://schemas.microsoft.com/office/thememl/2012/main" name="Office Theme" id="{62F939B6-93AF-4DB8-9C6B-D6C7DFDC589F}" vid="{4A3C46E8-61CC-4603-A589-7422A47A8E4A}"/>
     </a:ext>
   </a:extLst>
 </a:theme>

</xml_diff>